<commit_message>
Rapport du 09/11 -> Corrections mineures
</commit_message>
<xml_diff>
--- a/Documents/Rapport5_09.11.docx
+++ b/Documents/Rapport5_09.11.docx
@@ -80,7 +80,7 @@
     </w:p>
     <w:p>
       <w:pPr>
-        <w:pStyle w:val="ListParagraph"/>
+        <w:pStyle w:val="Paragraphedeliste"/>
         <w:numPr>
           <w:ilvl w:val="0"/>
           <w:numId w:val="2"/>
@@ -103,12 +103,12 @@
           <w:b/>
           <w:sz w:val="28"/>
         </w:rPr>
-        <w:t xml:space="preserve"> l’apparence du site en générale</w:t>
-      </w:r>
-    </w:p>
-    <w:p>
-      <w:pPr>
-        <w:pStyle w:val="ListParagraph"/>
+        <w:t xml:space="preserve"> l’apparence du site en général</w:t>
+      </w:r>
+    </w:p>
+    <w:p>
+      <w:pPr>
+        <w:pStyle w:val="Paragraphedeliste"/>
         <w:ind w:left="284"/>
         <w:rPr>
           <w:b/>
@@ -118,7 +118,7 @@
     </w:p>
     <w:p>
       <w:pPr>
-        <w:pStyle w:val="ListParagraph"/>
+        <w:pStyle w:val="Paragraphedeliste"/>
         <w:numPr>
           <w:ilvl w:val="0"/>
           <w:numId w:val="5"/>
@@ -138,7 +138,7 @@
     </w:p>
     <w:p>
       <w:pPr>
-        <w:pStyle w:val="ListParagraph"/>
+        <w:pStyle w:val="Paragraphedeliste"/>
         <w:numPr>
           <w:ilvl w:val="0"/>
           <w:numId w:val="5"/>
@@ -158,7 +158,7 @@
     </w:p>
     <w:p>
       <w:pPr>
-        <w:pStyle w:val="ListParagraph"/>
+        <w:pStyle w:val="Paragraphedeliste"/>
         <w:ind w:left="284"/>
         <w:rPr>
           <w:b/>
@@ -168,7 +168,7 @@
     </w:p>
     <w:p>
       <w:pPr>
-        <w:pStyle w:val="ListParagraph"/>
+        <w:pStyle w:val="Paragraphedeliste"/>
         <w:numPr>
           <w:ilvl w:val="0"/>
           <w:numId w:val="2"/>
@@ -203,7 +203,7 @@
     </w:p>
     <w:p>
       <w:pPr>
-        <w:pStyle w:val="ListParagraph"/>
+        <w:pStyle w:val="Paragraphedeliste"/>
         <w:ind w:left="357"/>
         <w:rPr>
           <w:b/>
@@ -213,7 +213,7 @@
     </w:p>
     <w:p>
       <w:pPr>
-        <w:pStyle w:val="ListParagraph"/>
+        <w:pStyle w:val="Paragraphedeliste"/>
         <w:numPr>
           <w:ilvl w:val="1"/>
           <w:numId w:val="2"/>
@@ -228,12 +228,48 @@
         <w:rPr>
           <w:sz w:val="24"/>
         </w:rPr>
-        <w:t>La page de création demande le nombre de questions puis affiche un champ texte pour l’énoncé de la question et autant de champ texte pour les réponses au nombre souhaité par l’utilisateur.</w:t>
-      </w:r>
-    </w:p>
-    <w:p>
-      <w:pPr>
-        <w:pStyle w:val="ListParagraph"/>
+        <w:t>La page de création demande le nombre de questions</w:t>
+      </w:r>
+      <w:r>
+        <w:rPr>
+          <w:sz w:val="24"/>
+        </w:rPr>
+        <w:t>,</w:t>
+      </w:r>
+      <w:r>
+        <w:rPr>
+          <w:sz w:val="24"/>
+        </w:rPr>
+        <w:t xml:space="preserve"> puis affiche un champ texte pour l’énoncé de la question et autant de champ</w:t>
+      </w:r>
+      <w:r>
+        <w:rPr>
+          <w:sz w:val="24"/>
+        </w:rPr>
+        <w:t>s</w:t>
+      </w:r>
+      <w:r>
+        <w:rPr>
+          <w:sz w:val="24"/>
+        </w:rPr>
+        <w:t xml:space="preserve"> texte pour les réponses</w:t>
+      </w:r>
+      <w:r>
+        <w:rPr>
+          <w:sz w:val="24"/>
+        </w:rPr>
+        <w:t>,</w:t>
+      </w:r>
+      <w:r>
+        <w:rPr>
+          <w:sz w:val="24"/>
+        </w:rPr>
+        <w:t xml:space="preserve"> au nombre souhaité par l’utilisateur.</w:t>
+      </w:r>
+    </w:p>
+    <w:p>
+      <w:pPr>
+        <w:pStyle w:val="Paragraphedeliste"/>
         <w:numPr>
           <w:ilvl w:val="1"/>
           <w:numId w:val="2"/>
@@ -259,7 +295,7 @@
     </w:p>
     <w:p>
       <w:pPr>
-        <w:pStyle w:val="ListParagraph"/>
+        <w:pStyle w:val="Paragraphedeliste"/>
         <w:numPr>
           <w:ilvl w:val="1"/>
           <w:numId w:val="2"/>
@@ -285,7 +321,7 @@
     </w:p>
     <w:p>
       <w:pPr>
-        <w:pStyle w:val="ListParagraph"/>
+        <w:pStyle w:val="Paragraphedeliste"/>
         <w:numPr>
           <w:ilvl w:val="1"/>
           <w:numId w:val="2"/>
@@ -305,7 +341,7 @@
     </w:p>
     <w:p>
       <w:pPr>
-        <w:pStyle w:val="ListParagraph"/>
+        <w:pStyle w:val="Paragraphedeliste"/>
         <w:numPr>
           <w:ilvl w:val="1"/>
           <w:numId w:val="2"/>
@@ -325,7 +361,7 @@
     </w:p>
     <w:p>
       <w:pPr>
-        <w:pStyle w:val="ListParagraph"/>
+        <w:pStyle w:val="Paragraphedeliste"/>
         <w:ind w:left="1701"/>
         <w:rPr>
           <w:b/>
@@ -335,7 +371,7 @@
     </w:p>
     <w:p>
       <w:pPr>
-        <w:pStyle w:val="ListParagraph"/>
+        <w:pStyle w:val="Paragraphedeliste"/>
         <w:numPr>
           <w:ilvl w:val="0"/>
           <w:numId w:val="2"/>
@@ -356,7 +392,7 @@
     </w:p>
     <w:p>
       <w:pPr>
-        <w:pStyle w:val="ListParagraph"/>
+        <w:pStyle w:val="Paragraphedeliste"/>
         <w:ind w:left="284"/>
         <w:rPr>
           <w:b/>
@@ -366,7 +402,7 @@
     </w:p>
     <w:p>
       <w:pPr>
-        <w:pStyle w:val="ListParagraph"/>
+        <w:pStyle w:val="Paragraphedeliste"/>
         <w:numPr>
           <w:ilvl w:val="1"/>
           <w:numId w:val="2"/>
@@ -386,7 +422,7 @@
     </w:p>
     <w:p>
       <w:pPr>
-        <w:pStyle w:val="ListParagraph"/>
+        <w:pStyle w:val="Paragraphedeliste"/>
         <w:numPr>
           <w:ilvl w:val="1"/>
           <w:numId w:val="2"/>
@@ -412,7 +448,7 @@
     </w:p>
     <w:p>
       <w:pPr>
-        <w:pStyle w:val="ListParagraph"/>
+        <w:pStyle w:val="Paragraphedeliste"/>
         <w:numPr>
           <w:ilvl w:val="0"/>
           <w:numId w:val="5"/>
@@ -428,12 +464,18 @@
           <w:sz w:val="24"/>
         </w:rPr>
         <w:lastRenderedPageBreak/>
-        <w:t>La fonction d’importation ne devra retenir qu’une seule question importée à la fois mais une question déjà importée ne devra plus être affiché dans la liste permettant son importation.</w:t>
-      </w:r>
-    </w:p>
-    <w:p>
-      <w:pPr>
-        <w:pStyle w:val="ListParagraph"/>
+        <w:t>U</w:t>
+      </w:r>
+      <w:r>
+        <w:rPr>
+          <w:sz w:val="24"/>
+        </w:rPr>
+        <w:t>ne question déjà importée ne devra plus être affiché dans la liste permettant son importation.</w:t>
+      </w:r>
+    </w:p>
+    <w:p>
+      <w:pPr>
+        <w:pStyle w:val="Paragraphedeliste"/>
         <w:numPr>
           <w:ilvl w:val="1"/>
           <w:numId w:val="2"/>
@@ -448,12 +490,24 @@
         <w:rPr>
           <w:sz w:val="24"/>
         </w:rPr>
-        <w:t>Dans le menu de profil, nous afficherons la liste des qcm qu’il aura créée. La liste comprendra l’énoncé des questions (?), le domaine et le sous domaine.</w:t>
-      </w:r>
-    </w:p>
-    <w:p>
-      <w:pPr>
-        <w:pStyle w:val="ListParagraph"/>
+        <w:t>Dans le menu de profil, nous afficherons l</w:t>
+      </w:r>
+      <w:r>
+        <w:rPr>
+          <w:sz w:val="24"/>
+        </w:rPr>
+        <w:t>a liste des qcm qu’il aura créés</w:t>
+      </w:r>
+      <w:r>
+        <w:rPr>
+          <w:sz w:val="24"/>
+        </w:rPr>
+        <w:t>. La liste comprendra l’énoncé des questions (?), le domaine et le sous domaine.</w:t>
+      </w:r>
+    </w:p>
+    <w:p>
+      <w:pPr>
+        <w:pStyle w:val="Paragraphedeliste"/>
         <w:numPr>
           <w:ilvl w:val="1"/>
           <w:numId w:val="2"/>
@@ -473,7 +527,7 @@
     </w:p>
     <w:p>
       <w:pPr>
-        <w:pStyle w:val="ListParagraph"/>
+        <w:pStyle w:val="Paragraphedeliste"/>
         <w:ind w:left="1701"/>
         <w:rPr>
           <w:b/>
@@ -483,7 +537,7 @@
     </w:p>
     <w:p>
       <w:pPr>
-        <w:pStyle w:val="ListParagraph"/>
+        <w:pStyle w:val="Paragraphedeliste"/>
         <w:numPr>
           <w:ilvl w:val="0"/>
           <w:numId w:val="2"/>
@@ -504,7 +558,7 @@
     </w:p>
     <w:p>
       <w:pPr>
-        <w:pStyle w:val="ListParagraph"/>
+        <w:pStyle w:val="Paragraphedeliste"/>
         <w:ind w:left="284"/>
         <w:rPr>
           <w:b/>
@@ -514,7 +568,7 @@
     </w:p>
     <w:p>
       <w:pPr>
-        <w:pStyle w:val="ListParagraph"/>
+        <w:pStyle w:val="Paragraphedeliste"/>
         <w:numPr>
           <w:ilvl w:val="0"/>
           <w:numId w:val="8"/>
@@ -529,12 +583,38 @@
         <w:rPr>
           <w:sz w:val="24"/>
         </w:rPr>
-        <w:t>Le répondeur aura la possibilité de chercher un qcm par domaine ou sous domaine et d’y répondre puis de voir ses statistiques.</w:t>
-      </w:r>
-    </w:p>
-    <w:p>
-      <w:pPr>
-        <w:pStyle w:val="ListParagraph"/>
+        <w:t xml:space="preserve">Le répondeur aura la possibilité de chercher un qcm par domaine ou sous domaine </w:t>
+      </w:r>
+      <w:r>
+        <w:rPr>
+          <w:sz w:val="24"/>
+        </w:rPr>
+        <w:t xml:space="preserve">et d’y répondre, puis de voir son résultat sur </w:t>
+      </w:r>
+      <w:proofErr w:type="gramStart"/>
+      <w:r>
+        <w:rPr>
+          <w:sz w:val="24"/>
+        </w:rPr>
+        <w:t>la page</w:t>
+      </w:r>
+      <w:r>
+        <w:rPr>
+          <w:sz w:val="24"/>
+        </w:rPr>
+        <w:t xml:space="preserve"> statistiques</w:t>
+      </w:r>
+      <w:proofErr w:type="gramEnd"/>
+      <w:r>
+        <w:rPr>
+          <w:sz w:val="24"/>
+        </w:rPr>
+        <w:t>.</w:t>
+      </w:r>
+    </w:p>
+    <w:p>
+      <w:pPr>
+        <w:pStyle w:val="Paragraphedeliste"/>
         <w:numPr>
           <w:ilvl w:val="0"/>
           <w:numId w:val="8"/>
@@ -549,12 +629,48 @@
         <w:rPr>
           <w:sz w:val="24"/>
         </w:rPr>
-        <w:t>Après avoir recherché et/ou filtré le qcm qui lui convient, il pourra y répondre en sélectionnant la bonne réponse et en cliquant sur le bouton valider.</w:t>
-      </w:r>
-    </w:p>
-    <w:p>
-      <w:pPr>
-        <w:pStyle w:val="ListParagraph"/>
+        <w:t xml:space="preserve">Après avoir recherché et/ou filtré le qcm qui lui convient, il pourra y répondre en </w:t>
+      </w:r>
+      <w:r>
+        <w:rPr>
+          <w:sz w:val="24"/>
+        </w:rPr>
+        <w:t xml:space="preserve">cochant les </w:t>
+      </w:r>
+      <w:r>
+        <w:rPr>
+          <w:sz w:val="24"/>
+        </w:rPr>
+        <w:t>réponse</w:t>
+      </w:r>
+      <w:r>
+        <w:rPr>
+          <w:sz w:val="24"/>
+        </w:rPr>
+        <w:t>s</w:t>
+      </w:r>
+      <w:r>
+        <w:rPr>
+          <w:sz w:val="24"/>
+        </w:rPr>
+        <w:t xml:space="preserve"> </w:t>
+      </w:r>
+      <w:r>
+        <w:rPr>
+          <w:sz w:val="24"/>
+        </w:rPr>
+        <w:t xml:space="preserve">choisies </w:t>
+      </w:r>
+      <w:r>
+        <w:rPr>
+          <w:sz w:val="24"/>
+        </w:rPr>
+        <w:t>et en cliquant sur le bouton valider.</w:t>
+      </w:r>
+    </w:p>
+    <w:p>
+      <w:pPr>
+        <w:pStyle w:val="Paragraphedeliste"/>
         <w:numPr>
           <w:ilvl w:val="0"/>
           <w:numId w:val="8"/>
@@ -574,7 +690,7 @@
     </w:p>
     <w:p>
       <w:pPr>
-        <w:pStyle w:val="ListParagraph"/>
+        <w:pStyle w:val="Paragraphedeliste"/>
         <w:numPr>
           <w:ilvl w:val="0"/>
           <w:numId w:val="8"/>
@@ -589,12 +705,48 @@
         <w:rPr>
           <w:sz w:val="24"/>
         </w:rPr>
-        <w:t>Pour la première version de test, toutes les questions sont affichées sur une page unique et le qcm est rempli en une fois. La version complètement fonctionnelle n’affichera qu’une question et ses réponses possibles avant de recharger la page avec une nouvelle question et ses réponses.</w:t>
-      </w:r>
-    </w:p>
-    <w:p>
-      <w:pPr>
-        <w:pStyle w:val="ListParagraph"/>
+        <w:t>Pour</w:t>
+      </w:r>
+      <w:r>
+        <w:rPr>
+          <w:sz w:val="24"/>
+        </w:rPr>
+        <w:t xml:space="preserve"> la première version</w:t>
+      </w:r>
+      <w:r>
+        <w:rPr>
+          <w:sz w:val="24"/>
+        </w:rPr>
+        <w:t xml:space="preserve">, toutes les questions sont affichées sur une page unique et le qcm est rempli en une fois. </w:t>
+      </w:r>
+      <w:r>
+        <w:rPr>
+          <w:sz w:val="24"/>
+        </w:rPr>
+        <w:t>Par la suite, une</w:t>
+      </w:r>
+      <w:r>
+        <w:rPr>
+          <w:sz w:val="24"/>
+        </w:rPr>
+        <w:t xml:space="preserve"> ve</w:t>
+      </w:r>
+      <w:r>
+        <w:rPr>
+          <w:sz w:val="24"/>
+        </w:rPr>
+        <w:t>rsion améliorée  pourra n’afficher</w:t>
+      </w:r>
+      <w:r>
+        <w:rPr>
+          <w:sz w:val="24"/>
+        </w:rPr>
+        <w:t xml:space="preserve"> qu’une question et ses réponses possibles avant de recharger la page avec une nouvelle question et ses réponses.</w:t>
+      </w:r>
+    </w:p>
+    <w:p>
+      <w:pPr>
+        <w:pStyle w:val="Paragraphedeliste"/>
         <w:numPr>
           <w:ilvl w:val="0"/>
           <w:numId w:val="8"/>
@@ -609,12 +761,68 @@
         <w:rPr>
           <w:sz w:val="24"/>
         </w:rPr>
-        <w:t>A la fin d’un qcm, le répondeur verra ses statistiques de réponses pour ce qcm seulement, avec sa note, le nombre de bonnes réponses, les erreurs commises et son temps passée.</w:t>
-      </w:r>
-    </w:p>
-    <w:p>
-      <w:pPr>
-        <w:pStyle w:val="ListParagraph"/>
+        <w:t>A la fin d’un qcm, le répondeur verra ses</w:t>
+      </w:r>
+      <w:r>
+        <w:rPr>
+          <w:sz w:val="24"/>
+        </w:rPr>
+        <w:t xml:space="preserve"> statistiques de réponses pour l</w:t>
+      </w:r>
+      <w:r>
+        <w:rPr>
+          <w:sz w:val="24"/>
+        </w:rPr>
+        <w:t>e qcm</w:t>
+      </w:r>
+      <w:r>
+        <w:rPr>
+          <w:sz w:val="24"/>
+        </w:rPr>
+        <w:t xml:space="preserve"> qu’il vient d’effectuer</w:t>
+      </w:r>
+      <w:r>
+        <w:rPr>
+          <w:sz w:val="24"/>
+        </w:rPr>
+        <w:t>, avec sa note, le nombre de bonnes réponses, les erre</w:t>
+      </w:r>
+      <w:r>
+        <w:rPr>
+          <w:sz w:val="24"/>
+        </w:rPr>
+        <w:t>urs commises et son temps passé</w:t>
+      </w:r>
+      <w:r>
+        <w:rPr>
+          <w:sz w:val="24"/>
+        </w:rPr>
+        <w:t>.</w:t>
+      </w:r>
+    </w:p>
+    <w:p>
+      <w:pPr>
+        <w:pStyle w:val="Paragraphedeliste"/>
+        <w:numPr>
+          <w:ilvl w:val="0"/>
+          <w:numId w:val="8"/>
+        </w:numPr>
+        <w:ind w:left="1701" w:hanging="425"/>
+        <w:rPr>
+          <w:b/>
+          <w:sz w:val="28"/>
+        </w:rPr>
+      </w:pPr>
+      <w:r>
+        <w:rPr>
+          <w:sz w:val="24"/>
+        </w:rPr>
+        <w:t>La page profil du répondeur contiendra ses informations personnelles telles que son nom d’utilisateur, ses qcm effectués, les notes et la moyenne de ceux-ci.</w:t>
+      </w:r>
+    </w:p>
+    <w:p>
+      <w:pPr>
+        <w:pStyle w:val="Paragraphedeliste"/>
         <w:ind w:left="284"/>
         <w:rPr>
           <w:b/>
@@ -624,7 +832,7 @@
     </w:p>
     <w:p>
       <w:pPr>
-        <w:pStyle w:val="ListParagraph"/>
+        <w:pStyle w:val="Paragraphedeliste"/>
         <w:numPr>
           <w:ilvl w:val="0"/>
           <w:numId w:val="2"/>
@@ -645,7 +853,7 @@
     </w:p>
     <w:p>
       <w:pPr>
-        <w:pStyle w:val="ListParagraph"/>
+        <w:pStyle w:val="Paragraphedeliste"/>
         <w:ind w:left="284"/>
         <w:rPr>
           <w:b/>
@@ -655,7 +863,7 @@
     </w:p>
     <w:p>
       <w:pPr>
-        <w:pStyle w:val="ListParagraph"/>
+        <w:pStyle w:val="Paragraphedeliste"/>
         <w:numPr>
           <w:ilvl w:val="0"/>
           <w:numId w:val="4"/>
@@ -675,7 +883,7 @@
     </w:p>
     <w:p>
       <w:pPr>
-        <w:pStyle w:val="ListParagraph"/>
+        <w:pStyle w:val="Paragraphedeliste"/>
         <w:numPr>
           <w:ilvl w:val="0"/>
           <w:numId w:val="4"/>
@@ -690,12 +898,60 @@
         <w:rPr>
           <w:sz w:val="24"/>
         </w:rPr>
-        <w:t>Suppression de la table faisant le lien entre réponse et question car désormais, les réponses sont propres à chaque question sans pouvoir utiliser la même réponse pour plusieurs questions.</w:t>
-      </w:r>
-    </w:p>
-    <w:p>
-      <w:pPr>
-        <w:pStyle w:val="ListParagraph"/>
+        <w:t>Suppression de la table faisant le lien</w:t>
+      </w:r>
+      <w:r>
+        <w:rPr>
+          <w:sz w:val="24"/>
+        </w:rPr>
+        <w:t xml:space="preserve"> entre réponse et question car </w:t>
+      </w:r>
+      <w:r>
+        <w:rPr>
+          <w:sz w:val="24"/>
+        </w:rPr>
+        <w:t>les réponses sont</w:t>
+      </w:r>
+      <w:r>
+        <w:rPr>
+          <w:sz w:val="24"/>
+        </w:rPr>
+        <w:t xml:space="preserve"> d</w:t>
+      </w:r>
+      <w:r>
+        <w:rPr>
+          <w:sz w:val="24"/>
+        </w:rPr>
+        <w:t>ésormais propres à chaque question</w:t>
+      </w:r>
+      <w:r>
+        <w:rPr>
+          <w:sz w:val="24"/>
+        </w:rPr>
+        <w:t>,</w:t>
+      </w:r>
+      <w:r>
+        <w:rPr>
+          <w:sz w:val="24"/>
+        </w:rPr>
+        <w:t xml:space="preserve"> sans </w:t>
+      </w:r>
+      <w:r>
+        <w:rPr>
+          <w:sz w:val="24"/>
+        </w:rPr>
+        <w:t xml:space="preserve">que le questionneur puisse </w:t>
+      </w:r>
+      <w:r>
+        <w:rPr>
+          <w:sz w:val="24"/>
+        </w:rPr>
+        <w:t>utiliser la même réponse pour plusieurs questions.</w:t>
+      </w:r>
+    </w:p>
+    <w:p>
+      <w:pPr>
+        <w:pStyle w:val="Paragraphedeliste"/>
         <w:numPr>
           <w:ilvl w:val="0"/>
           <w:numId w:val="4"/>
@@ -762,7 +1018,14 @@
           <w:b/>
           <w:sz w:val="28"/>
         </w:rPr>
-        <w:t xml:space="preserve">23 </w:t>
+        <w:t>30</w:t>
+      </w:r>
+      <w:r>
+        <w:rPr>
+          <w:b/>
+          <w:sz w:val="28"/>
+        </w:rPr>
+        <w:t xml:space="preserve"> </w:t>
       </w:r>
       <w:r>
         <w:rPr>
@@ -770,32 +1033,32 @@
           <w:sz w:val="28"/>
         </w:rPr>
         <w:t>Novembre (à confirmer)</w:t>
-      </w:r>
-    </w:p>
-    <w:p>
-      <w:pPr>
-        <w:jc w:val="right"/>
-        <w:rPr>
-          <w:b/>
-          <w:sz w:val="28"/>
-        </w:rPr>
-      </w:pPr>
-      <w:r>
-        <w:rPr>
-          <w:b/>
-          <w:sz w:val="28"/>
-        </w:rPr>
-        <w:t xml:space="preserve">Ordre du jour : </w:t>
-      </w:r>
-      <w:r>
-        <w:rPr>
-          <w:b/>
-          <w:sz w:val="28"/>
-        </w:rPr>
-        <w:t>Avancement du site et suivi des fonctionnalités abordées</w:t>
       </w:r>
       <w:bookmarkStart w:id="0" w:name="_GoBack"/>
       <w:bookmarkEnd w:id="0"/>
+    </w:p>
+    <w:p>
+      <w:pPr>
+        <w:jc w:val="right"/>
+        <w:rPr>
+          <w:b/>
+          <w:sz w:val="28"/>
+        </w:rPr>
+      </w:pPr>
+      <w:r>
+        <w:rPr>
+          <w:b/>
+          <w:sz w:val="28"/>
+        </w:rPr>
+        <w:t xml:space="preserve">Ordre du jour : </w:t>
+      </w:r>
+      <w:r>
+        <w:rPr>
+          <w:b/>
+          <w:sz w:val="28"/>
+        </w:rPr>
+        <w:t>Avancement du site et suivi des fonctionnalités abordées</w:t>
+      </w:r>
     </w:p>
     <w:sectPr>
       <w:pgSz w:w="11906" w:h="16838"/>
@@ -2092,13 +2355,13 @@
     <w:name w:val="Normal"/>
     <w:qFormat/>
   </w:style>
-  <w:style w:type="character" w:default="1" w:styleId="DefaultParagraphFont">
+  <w:style w:type="character" w:default="1" w:styleId="Policepardfaut">
     <w:name w:val="Default Paragraph Font"/>
     <w:uiPriority w:val="1"/>
     <w:semiHidden/>
     <w:unhideWhenUsed/>
   </w:style>
-  <w:style w:type="table" w:default="1" w:styleId="TableNormal">
+  <w:style w:type="table" w:default="1" w:styleId="TableauNormal">
     <w:name w:val="Normal Table"/>
     <w:uiPriority w:val="99"/>
     <w:semiHidden/>
@@ -2113,13 +2376,13 @@
       </w:tblCellMar>
     </w:tblPr>
   </w:style>
-  <w:style w:type="numbering" w:default="1" w:styleId="NoList">
+  <w:style w:type="numbering" w:default="1" w:styleId="Aucuneliste">
     <w:name w:val="No List"/>
     <w:uiPriority w:val="99"/>
     <w:semiHidden/>
     <w:unhideWhenUsed/>
   </w:style>
-  <w:style w:type="paragraph" w:styleId="ListParagraph">
+  <w:style w:type="paragraph" w:styleId="Paragraphedeliste">
     <w:name w:val="List Paragraph"/>
     <w:basedOn w:val="Normal"/>
     <w:uiPriority w:val="34"/>

</xml_diff>